<commit_message>
start of day 13.12.2024
</commit_message>
<xml_diff>
--- a/отчет к 14.12.docx
+++ b/отчет к 14.12.docx
@@ -630,16 +630,7 @@
                 <w:szCs w:val="28"/>
                 <w:lang w:val="be-BY"/>
               </w:rPr>
-              <w:t>практики от</w:t>
-            </w:r>
-            <w:r>
-              <w:rPr>
-                <w:color w:val="000000"/>
-                <w:sz w:val="28"/>
-                <w:szCs w:val="28"/>
-                <w:lang w:val="be-BY"/>
-              </w:rPr>
-              <w:t xml:space="preserve"> колледжа</w:t>
+              <w:t>практики от колледжа</w:t>
             </w:r>
           </w:p>
           <w:p>
@@ -851,7 +842,7 @@
         <w:ind w:right="-20"/>
         <w:jc w:val="center"/>
         <w:sectPr>
-          <w:footerReference w:type="default" r:id="rId5"/>
+          <w:footerReference w:type="default" r:id="rId7"/>
           <w:pgSz w:w="11906" w:h="16838" w:code="9"/>
           <w:pgMar w:top="1134" w:right="851" w:bottom="1134" w:left="1701" w:header="567" w:footer="567" w:gutter="0"/>
           <w:cols w:space="708"/>
@@ -874,6 +865,14 @@
           <w:szCs w:val="28"/>
         </w:rPr>
         <w:t>4-202</w:t>
+      </w:r>
+      <w:r>
+        <w:rPr>
+          <w:color w:val="000000"/>
+          <w:sz w:val="28"/>
+          <w:szCs w:val="28"/>
+        </w:rPr>
+        <w:t>5</w:t>
       </w:r>
     </w:p>
     <w:p>
@@ -1165,10 +1164,29 @@
           <w:color w:val="000000"/>
           <w:sz w:val="28"/>
           <w:szCs w:val="28"/>
+          <w:lang w:eastAsia="ru-RU"/>
+        </w:rPr>
+      </w:pPr>
+      <w:r>
+        <w:rPr>
+          <w:rFonts w:ascii="Times New Roman" w:eastAsia="Times New Roman" w:hAnsi="Times New Roman" w:cs="Times New Roman"/>
+          <w:color w:val="000000"/>
+          <w:sz w:val="28"/>
+          <w:szCs w:val="28"/>
           <w:lang w:val="en-US" w:eastAsia="ru-RU"/>
         </w:rPr>
-      </w:pPr>
-      <w:proofErr w:type="spellStart"/>
+        <w:t>Android</w:t>
+      </w:r>
+      <w:r>
+        <w:rPr>
+          <w:rFonts w:ascii="Times New Roman" w:eastAsia="Times New Roman" w:hAnsi="Times New Roman" w:cs="Times New Roman"/>
+          <w:color w:val="000000"/>
+          <w:sz w:val="28"/>
+          <w:szCs w:val="28"/>
+          <w:lang w:eastAsia="ru-RU"/>
+        </w:rPr>
+        <w:t xml:space="preserve"> </w:t>
+      </w:r>
       <w:r>
         <w:rPr>
           <w:rFonts w:ascii="Times New Roman" w:eastAsia="Times New Roman" w:hAnsi="Times New Roman" w:cs="Times New Roman"/>
@@ -1177,9 +1195,78 @@
           <w:szCs w:val="28"/>
           <w:lang w:val="en-US" w:eastAsia="ru-RU"/>
         </w:rPr>
+        <w:t>Studio</w:t>
+      </w:r>
+      <w:r>
+        <w:rPr>
+          <w:rFonts w:ascii="Times New Roman" w:eastAsia="Times New Roman" w:hAnsi="Times New Roman" w:cs="Times New Roman"/>
+          <w:color w:val="000000"/>
+          <w:sz w:val="28"/>
+          <w:szCs w:val="28"/>
+          <w:lang w:eastAsia="ru-RU"/>
+        </w:rPr>
+        <w:t xml:space="preserve"> – интегрированная среда разработки (</w:t>
+      </w:r>
+      <w:r>
+        <w:rPr>
+          <w:rFonts w:ascii="Times New Roman" w:eastAsia="Times New Roman" w:hAnsi="Times New Roman" w:cs="Times New Roman"/>
+          <w:color w:val="000000"/>
+          <w:sz w:val="28"/>
+          <w:szCs w:val="28"/>
+          <w:lang w:val="en-US" w:eastAsia="ru-RU"/>
+        </w:rPr>
+        <w:t>IDE</w:t>
+      </w:r>
+      <w:r>
+        <w:rPr>
+          <w:rFonts w:ascii="Times New Roman" w:eastAsia="Times New Roman" w:hAnsi="Times New Roman" w:cs="Times New Roman"/>
+          <w:color w:val="000000"/>
+          <w:sz w:val="28"/>
+          <w:szCs w:val="28"/>
+          <w:lang w:eastAsia="ru-RU"/>
+        </w:rPr>
+        <w:t xml:space="preserve">), созданная </w:t>
+      </w:r>
+      <w:r>
+        <w:rPr>
+          <w:rFonts w:ascii="Times New Roman" w:eastAsia="Times New Roman" w:hAnsi="Times New Roman" w:cs="Times New Roman"/>
+          <w:color w:val="000000"/>
+          <w:sz w:val="28"/>
+          <w:szCs w:val="28"/>
+          <w:lang w:val="en-US" w:eastAsia="ru-RU"/>
+        </w:rPr>
+        <w:t>Google</w:t>
+      </w:r>
+      <w:r>
+        <w:rPr>
+          <w:rFonts w:ascii="Times New Roman" w:eastAsia="Times New Roman" w:hAnsi="Times New Roman" w:cs="Times New Roman"/>
+          <w:color w:val="000000"/>
+          <w:sz w:val="28"/>
+          <w:szCs w:val="28"/>
+          <w:lang w:eastAsia="ru-RU"/>
+        </w:rPr>
+        <w:t xml:space="preserve"> специально для разработки приложений на платформе </w:t>
+      </w:r>
+      <w:r>
+        <w:rPr>
+          <w:rFonts w:ascii="Times New Roman" w:eastAsia="Times New Roman" w:hAnsi="Times New Roman" w:cs="Times New Roman"/>
+          <w:color w:val="000000"/>
+          <w:sz w:val="28"/>
+          <w:szCs w:val="28"/>
+          <w:lang w:val="en-US" w:eastAsia="ru-RU"/>
+        </w:rPr>
         <w:t>Android</w:t>
       </w:r>
-      <w:proofErr w:type="spellEnd"/>
+      <w:r>
+        <w:rPr>
+          <w:rFonts w:ascii="Times New Roman" w:eastAsia="Times New Roman" w:hAnsi="Times New Roman" w:cs="Times New Roman"/>
+          <w:color w:val="000000"/>
+          <w:sz w:val="28"/>
+          <w:szCs w:val="28"/>
+          <w:lang w:eastAsia="ru-RU"/>
+        </w:rPr>
+        <w:t xml:space="preserve">. Программа используется для написания, тестирования, отладки и оптимизации </w:t>
+      </w:r>
       <w:r>
         <w:rPr>
           <w:rFonts w:ascii="Times New Roman" w:eastAsia="Times New Roman" w:hAnsi="Times New Roman" w:cs="Times New Roman"/>
@@ -1188,9 +1275,18 @@
           <w:szCs w:val="28"/>
           <w:lang w:val="en-US" w:eastAsia="ru-RU"/>
         </w:rPr>
-        <w:t xml:space="preserve"> Studio – интегрированная среда разработки (IDE), созданная Google специально для разработки приложений на платформе </w:t>
-      </w:r>
-      <w:proofErr w:type="spellStart"/>
+        <w:t>Android</w:t>
+      </w:r>
+      <w:r>
+        <w:rPr>
+          <w:rFonts w:ascii="Times New Roman" w:eastAsia="Times New Roman" w:hAnsi="Times New Roman" w:cs="Times New Roman"/>
+          <w:color w:val="000000"/>
+          <w:sz w:val="28"/>
+          <w:szCs w:val="28"/>
+          <w:lang w:eastAsia="ru-RU"/>
+        </w:rPr>
+        <w:t xml:space="preserve">-приложений. </w:t>
+      </w:r>
       <w:r>
         <w:rPr>
           <w:rFonts w:ascii="Times New Roman" w:eastAsia="Times New Roman" w:hAnsi="Times New Roman" w:cs="Times New Roman"/>
@@ -1201,7 +1297,16 @@
         </w:rPr>
         <w:t>Android</w:t>
       </w:r>
-      <w:proofErr w:type="spellEnd"/>
+      <w:r>
+        <w:rPr>
+          <w:rFonts w:ascii="Times New Roman" w:eastAsia="Times New Roman" w:hAnsi="Times New Roman" w:cs="Times New Roman"/>
+          <w:color w:val="000000"/>
+          <w:sz w:val="28"/>
+          <w:szCs w:val="28"/>
+          <w:lang w:eastAsia="ru-RU"/>
+        </w:rPr>
+        <w:t xml:space="preserve"> </w:t>
+      </w:r>
       <w:r>
         <w:rPr>
           <w:rFonts w:ascii="Times New Roman" w:eastAsia="Times New Roman" w:hAnsi="Times New Roman" w:cs="Times New Roman"/>
@@ -1210,9 +1315,18 @@
           <w:szCs w:val="28"/>
           <w:lang w:val="en-US" w:eastAsia="ru-RU"/>
         </w:rPr>
-        <w:t xml:space="preserve">. Программа используется для написания, тестирования, отладки и оптимизации </w:t>
-      </w:r>
-      <w:proofErr w:type="spellStart"/>
+        <w:t>Studio</w:t>
+      </w:r>
+      <w:r>
+        <w:rPr>
+          <w:rFonts w:ascii="Times New Roman" w:eastAsia="Times New Roman" w:hAnsi="Times New Roman" w:cs="Times New Roman"/>
+          <w:color w:val="000000"/>
+          <w:sz w:val="28"/>
+          <w:szCs w:val="28"/>
+          <w:lang w:eastAsia="ru-RU"/>
+        </w:rPr>
+        <w:t xml:space="preserve"> поддерживает язык программирования </w:t>
+      </w:r>
       <w:r>
         <w:rPr>
           <w:rFonts w:ascii="Times New Roman" w:eastAsia="Times New Roman" w:hAnsi="Times New Roman" w:cs="Times New Roman"/>
@@ -1221,94 +1335,77 @@
           <w:szCs w:val="28"/>
           <w:lang w:val="en-US" w:eastAsia="ru-RU"/>
         </w:rPr>
+        <w:t>Java</w:t>
+      </w:r>
+      <w:r>
+        <w:rPr>
+          <w:rFonts w:ascii="Times New Roman" w:eastAsia="Times New Roman" w:hAnsi="Times New Roman" w:cs="Times New Roman"/>
+          <w:color w:val="000000"/>
+          <w:sz w:val="28"/>
+          <w:szCs w:val="28"/>
+          <w:lang w:eastAsia="ru-RU"/>
+        </w:rPr>
+        <w:t xml:space="preserve">, </w:t>
+      </w:r>
+      <w:r>
+        <w:rPr>
+          <w:rFonts w:ascii="Times New Roman" w:eastAsia="Times New Roman" w:hAnsi="Times New Roman" w:cs="Times New Roman"/>
+          <w:color w:val="000000"/>
+          <w:sz w:val="28"/>
+          <w:szCs w:val="28"/>
+          <w:lang w:val="en-US" w:eastAsia="ru-RU"/>
+        </w:rPr>
+        <w:t>Kotlin</w:t>
+      </w:r>
+      <w:r>
+        <w:rPr>
+          <w:rFonts w:ascii="Times New Roman" w:eastAsia="Times New Roman" w:hAnsi="Times New Roman" w:cs="Times New Roman"/>
+          <w:color w:val="000000"/>
+          <w:sz w:val="28"/>
+          <w:szCs w:val="28"/>
+          <w:lang w:eastAsia="ru-RU"/>
+        </w:rPr>
+        <w:t xml:space="preserve"> и </w:t>
+      </w:r>
+      <w:r>
+        <w:rPr>
+          <w:rFonts w:ascii="Times New Roman" w:eastAsia="Times New Roman" w:hAnsi="Times New Roman" w:cs="Times New Roman"/>
+          <w:color w:val="000000"/>
+          <w:sz w:val="28"/>
+          <w:szCs w:val="28"/>
+          <w:lang w:val="en-US" w:eastAsia="ru-RU"/>
+        </w:rPr>
+        <w:t>C</w:t>
+      </w:r>
+      <w:r>
+        <w:rPr>
+          <w:rFonts w:ascii="Times New Roman" w:eastAsia="Times New Roman" w:hAnsi="Times New Roman" w:cs="Times New Roman"/>
+          <w:color w:val="000000"/>
+          <w:sz w:val="28"/>
+          <w:szCs w:val="28"/>
+          <w:lang w:eastAsia="ru-RU"/>
+        </w:rPr>
+        <w:t xml:space="preserve">++ и предоставляет такие инструменты, как эмулятор </w:t>
+      </w:r>
+      <w:r>
+        <w:rPr>
+          <w:rFonts w:ascii="Times New Roman" w:eastAsia="Times New Roman" w:hAnsi="Times New Roman" w:cs="Times New Roman"/>
+          <w:color w:val="000000"/>
+          <w:sz w:val="28"/>
+          <w:szCs w:val="28"/>
+          <w:lang w:val="en-US" w:eastAsia="ru-RU"/>
+        </w:rPr>
         <w:t>Android</w:t>
       </w:r>
-      <w:proofErr w:type="spellEnd"/>
-      <w:r>
-        <w:rPr>
-          <w:rFonts w:ascii="Times New Roman" w:eastAsia="Times New Roman" w:hAnsi="Times New Roman" w:cs="Times New Roman"/>
-          <w:color w:val="000000"/>
-          <w:sz w:val="28"/>
-          <w:szCs w:val="28"/>
-          <w:lang w:val="en-US" w:eastAsia="ru-RU"/>
-        </w:rPr>
-        <w:t xml:space="preserve">-приложений. </w:t>
-      </w:r>
-      <w:proofErr w:type="spellStart"/>
-      <w:r>
-        <w:rPr>
-          <w:rFonts w:ascii="Times New Roman" w:eastAsia="Times New Roman" w:hAnsi="Times New Roman" w:cs="Times New Roman"/>
-          <w:color w:val="000000"/>
-          <w:sz w:val="28"/>
-          <w:szCs w:val="28"/>
-          <w:lang w:val="en-US" w:eastAsia="ru-RU"/>
-        </w:rPr>
-        <w:t>Android</w:t>
-      </w:r>
-      <w:proofErr w:type="spellEnd"/>
-      <w:r>
-        <w:rPr>
-          <w:rFonts w:ascii="Times New Roman" w:eastAsia="Times New Roman" w:hAnsi="Times New Roman" w:cs="Times New Roman"/>
-          <w:color w:val="000000"/>
-          <w:sz w:val="28"/>
-          <w:szCs w:val="28"/>
-          <w:lang w:val="en-US" w:eastAsia="ru-RU"/>
-        </w:rPr>
-        <w:t xml:space="preserve"> Studio поддерживает язык программирования Java, </w:t>
-      </w:r>
-      <w:proofErr w:type="spellStart"/>
-      <w:r>
-        <w:rPr>
-          <w:rFonts w:ascii="Times New Roman" w:eastAsia="Times New Roman" w:hAnsi="Times New Roman" w:cs="Times New Roman"/>
-          <w:color w:val="000000"/>
-          <w:sz w:val="28"/>
-          <w:szCs w:val="28"/>
-          <w:lang w:val="en-US" w:eastAsia="ru-RU"/>
-        </w:rPr>
-        <w:t>Kotlin</w:t>
-      </w:r>
-      <w:proofErr w:type="spellEnd"/>
-      <w:r>
-        <w:rPr>
-          <w:rFonts w:ascii="Times New Roman" w:eastAsia="Times New Roman" w:hAnsi="Times New Roman" w:cs="Times New Roman"/>
-          <w:color w:val="000000"/>
-          <w:sz w:val="28"/>
-          <w:szCs w:val="28"/>
-          <w:lang w:val="en-US" w:eastAsia="ru-RU"/>
-        </w:rPr>
-        <w:t xml:space="preserve"> и C++ и предоставляет такие инструменты, как эмулятор </w:t>
-      </w:r>
-      <w:proofErr w:type="spellStart"/>
-      <w:r>
-        <w:rPr>
-          <w:rFonts w:ascii="Times New Roman" w:eastAsia="Times New Roman" w:hAnsi="Times New Roman" w:cs="Times New Roman"/>
-          <w:color w:val="000000"/>
-          <w:sz w:val="28"/>
-          <w:szCs w:val="28"/>
-          <w:lang w:val="en-US" w:eastAsia="ru-RU"/>
-        </w:rPr>
-        <w:t>Android</w:t>
-      </w:r>
-      <w:proofErr w:type="spellEnd"/>
-      <w:r>
-        <w:rPr>
-          <w:rFonts w:ascii="Times New Roman" w:eastAsia="Times New Roman" w:hAnsi="Times New Roman" w:cs="Times New Roman"/>
-          <w:color w:val="000000"/>
-          <w:sz w:val="28"/>
-          <w:szCs w:val="28"/>
-          <w:lang w:val="en-US" w:eastAsia="ru-RU"/>
-        </w:rPr>
-        <w:t>, систему анализа кода, редактор интерфейсов и средства тестирования.</w:t>
-      </w:r>
-      <w:r>
-        <w:rPr>
-          <w:rFonts w:ascii="Times New Roman" w:eastAsia="Times New Roman" w:hAnsi="Times New Roman" w:cs="Times New Roman"/>
-          <w:color w:val="000000"/>
-          <w:sz w:val="28"/>
-          <w:szCs w:val="28"/>
-          <w:lang w:val="en-US" w:eastAsia="ru-RU"/>
-        </w:rPr>
-        <w:t xml:space="preserve"> </w:t>
+      <w:r>
+        <w:rPr>
+          <w:rFonts w:ascii="Times New Roman" w:eastAsia="Times New Roman" w:hAnsi="Times New Roman" w:cs="Times New Roman"/>
+          <w:color w:val="000000"/>
+          <w:sz w:val="28"/>
+          <w:szCs w:val="28"/>
+          <w:lang w:eastAsia="ru-RU"/>
+        </w:rPr>
+        <w:t xml:space="preserve">, систему анализа кода, редактор интерфейсов и средства тестирования. </w:t>
       </w:r>
     </w:p>
     <w:p>
@@ -1481,11 +1578,30 @@
           <w:color w:val="000000"/>
           <w:sz w:val="28"/>
           <w:szCs w:val="28"/>
+          <w:lang w:eastAsia="ru-RU"/>
+        </w:rPr>
+        <w:t xml:space="preserve">Она включает инструменты для написания, тестирования, отладки и развертывания приложений, разработанных на </w:t>
+      </w:r>
+      <w:r>
+        <w:rPr>
+          <w:rFonts w:ascii="Times New Roman" w:eastAsia="Times New Roman" w:hAnsi="Times New Roman" w:cs="Times New Roman"/>
+          <w:color w:val="000000"/>
+          <w:sz w:val="28"/>
+          <w:szCs w:val="28"/>
           <w:lang w:val="en-US" w:eastAsia="ru-RU"/>
         </w:rPr>
-        <w:t xml:space="preserve">Она включает инструменты для написания, тестирования, отладки и развертывания приложений, разработанных на Swift, </w:t>
-      </w:r>
-      <w:proofErr w:type="spellStart"/>
+        <w:t>Swift</w:t>
+      </w:r>
+      <w:r>
+        <w:rPr>
+          <w:rFonts w:ascii="Times New Roman" w:eastAsia="Times New Roman" w:hAnsi="Times New Roman" w:cs="Times New Roman"/>
+          <w:color w:val="000000"/>
+          <w:sz w:val="28"/>
+          <w:szCs w:val="28"/>
+          <w:lang w:eastAsia="ru-RU"/>
+        </w:rPr>
+        <w:t xml:space="preserve">, </w:t>
+      </w:r>
       <w:r>
         <w:rPr>
           <w:rFonts w:ascii="Times New Roman" w:eastAsia="Times New Roman" w:hAnsi="Times New Roman" w:cs="Times New Roman"/>
@@ -1496,7 +1612,16 @@
         </w:rPr>
         <w:t>Objective</w:t>
       </w:r>
-      <w:proofErr w:type="spellEnd"/>
+      <w:r>
+        <w:rPr>
+          <w:rFonts w:ascii="Times New Roman" w:eastAsia="Times New Roman" w:hAnsi="Times New Roman" w:cs="Times New Roman"/>
+          <w:color w:val="000000"/>
+          <w:sz w:val="28"/>
+          <w:szCs w:val="28"/>
+          <w:lang w:eastAsia="ru-RU"/>
+        </w:rPr>
+        <w:t>-</w:t>
+      </w:r>
       <w:r>
         <w:rPr>
           <w:rFonts w:ascii="Times New Roman" w:eastAsia="Times New Roman" w:hAnsi="Times New Roman" w:cs="Times New Roman"/>
@@ -1505,7 +1630,37 @@
           <w:szCs w:val="28"/>
           <w:lang w:val="en-US" w:eastAsia="ru-RU"/>
         </w:rPr>
-        <w:t>-C или C++.</w:t>
+        <w:t>C</w:t>
+      </w:r>
+      <w:r>
+        <w:rPr>
+          <w:rFonts w:ascii="Times New Roman" w:eastAsia="Times New Roman" w:hAnsi="Times New Roman" w:cs="Times New Roman"/>
+          <w:color w:val="000000"/>
+          <w:sz w:val="28"/>
+          <w:szCs w:val="28"/>
+          <w:lang w:eastAsia="ru-RU"/>
+        </w:rPr>
+        <w:t xml:space="preserve"> или </w:t>
+      </w:r>
+      <w:r>
+        <w:rPr>
+          <w:rFonts w:ascii="Times New Roman" w:eastAsia="Times New Roman" w:hAnsi="Times New Roman" w:cs="Times New Roman"/>
+          <w:color w:val="000000"/>
+          <w:sz w:val="28"/>
+          <w:szCs w:val="28"/>
+          <w:lang w:val="en-US" w:eastAsia="ru-RU"/>
+        </w:rPr>
+        <w:t>C</w:t>
+      </w:r>
+      <w:r>
+        <w:rPr>
+          <w:rFonts w:ascii="Times New Roman" w:eastAsia="Times New Roman" w:hAnsi="Times New Roman" w:cs="Times New Roman"/>
+          <w:color w:val="000000"/>
+          <w:sz w:val="28"/>
+          <w:szCs w:val="28"/>
+          <w:lang w:eastAsia="ru-RU"/>
+        </w:rPr>
+        <w:t>++.</w:t>
       </w:r>
     </w:p>
     <w:p>
@@ -1523,10 +1678,29 @@
           <w:color w:val="000000"/>
           <w:sz w:val="28"/>
           <w:szCs w:val="28"/>
+          <w:lang w:eastAsia="ru-RU"/>
+        </w:rPr>
+      </w:pPr>
+      <w:r>
+        <w:rPr>
+          <w:rFonts w:ascii="Times New Roman" w:eastAsia="Times New Roman" w:hAnsi="Times New Roman" w:cs="Times New Roman"/>
+          <w:color w:val="000000"/>
+          <w:sz w:val="28"/>
+          <w:szCs w:val="28"/>
           <w:lang w:val="en-US" w:eastAsia="ru-RU"/>
         </w:rPr>
-      </w:pPr>
-      <w:proofErr w:type="spellStart"/>
+        <w:t>Git</w:t>
+      </w:r>
+      <w:r>
+        <w:rPr>
+          <w:rFonts w:ascii="Times New Roman" w:eastAsia="Times New Roman" w:hAnsi="Times New Roman" w:cs="Times New Roman"/>
+          <w:color w:val="000000"/>
+          <w:sz w:val="28"/>
+          <w:szCs w:val="28"/>
+          <w:lang w:eastAsia="ru-RU"/>
+        </w:rPr>
+        <w:t xml:space="preserve"> – система контроля версий, которая используется для управления исходным кодом. Она помогает разработчикам отслеживать изменения, сохранять версии проекта и сотрудничать с другими участниками команды в режиме реального времени. </w:t>
+      </w:r>
       <w:r>
         <w:rPr>
           <w:rFonts w:ascii="Times New Roman" w:eastAsia="Times New Roman" w:hAnsi="Times New Roman" w:cs="Times New Roman"/>
@@ -1537,7 +1711,16 @@
         </w:rPr>
         <w:t>Git</w:t>
       </w:r>
-      <w:proofErr w:type="spellEnd"/>
+      <w:r>
+        <w:rPr>
+          <w:rFonts w:ascii="Times New Roman" w:eastAsia="Times New Roman" w:hAnsi="Times New Roman" w:cs="Times New Roman"/>
+          <w:color w:val="000000"/>
+          <w:sz w:val="28"/>
+          <w:szCs w:val="28"/>
+          <w:lang w:eastAsia="ru-RU"/>
+        </w:rPr>
+        <w:t xml:space="preserve"> не является инструментом для 3</w:t>
+      </w:r>
       <w:r>
         <w:rPr>
           <w:rFonts w:ascii="Times New Roman" w:eastAsia="Times New Roman" w:hAnsi="Times New Roman" w:cs="Times New Roman"/>
@@ -1546,29 +1729,17 @@
           <w:szCs w:val="28"/>
           <w:lang w:val="en-US" w:eastAsia="ru-RU"/>
         </w:rPr>
-        <w:t xml:space="preserve"> – система контроля версий, которая используется для управления исходным кодом. Она помогает разработчикам отслеживать изменения, сохранять версии проекта и сотрудничать с другими участниками команды в режиме реального времени. </w:t>
-      </w:r>
-      <w:proofErr w:type="spellStart"/>
-      <w:r>
-        <w:rPr>
-          <w:rFonts w:ascii="Times New Roman" w:eastAsia="Times New Roman" w:hAnsi="Times New Roman" w:cs="Times New Roman"/>
-          <w:color w:val="000000"/>
-          <w:sz w:val="28"/>
-          <w:szCs w:val="28"/>
-          <w:lang w:val="en-US" w:eastAsia="ru-RU"/>
-        </w:rPr>
-        <w:t>Git</w:t>
-      </w:r>
-      <w:proofErr w:type="spellEnd"/>
-      <w:r>
-        <w:rPr>
-          <w:rFonts w:ascii="Times New Roman" w:eastAsia="Times New Roman" w:hAnsi="Times New Roman" w:cs="Times New Roman"/>
-          <w:color w:val="000000"/>
-          <w:sz w:val="28"/>
-          <w:szCs w:val="28"/>
-          <w:lang w:val="en-US" w:eastAsia="ru-RU"/>
-        </w:rPr>
-        <w:t xml:space="preserve"> не является инструментом для 3D-моделирования, а является важной частью процесса разработки программного обеспечения.</w:t>
+        <w:t>D</w:t>
+      </w:r>
+      <w:r>
+        <w:rPr>
+          <w:rFonts w:ascii="Times New Roman" w:eastAsia="Times New Roman" w:hAnsi="Times New Roman" w:cs="Times New Roman"/>
+          <w:color w:val="000000"/>
+          <w:sz w:val="28"/>
+          <w:szCs w:val="28"/>
+          <w:lang w:eastAsia="ru-RU"/>
+        </w:rPr>
+        <w:t>-моделирования, а является важной частью процесса разработки программного обеспечения.</w:t>
       </w:r>
     </w:p>
     <w:p>
@@ -2592,67 +2763,7 @@
           <w:szCs w:val="28"/>
           <w:lang w:eastAsia="ru-RU"/>
         </w:rPr>
-        <w:t>В перечень должностных обязанностей входили задачи, свойственные для операторов ЭВМ, системных администраторов, графических дизайнеров, а также техника-</w:t>
-      </w:r>
-      <w:r>
-        <w:rPr>
-          <w:rFonts w:ascii="Times New Roman" w:eastAsia="Times New Roman" w:hAnsi="Times New Roman" w:cs="Times New Roman"/>
-          <w:color w:val="000000"/>
-          <w:sz w:val="28"/>
-          <w:szCs w:val="28"/>
-          <w:lang w:eastAsia="ru-RU"/>
-        </w:rPr>
-        <w:t>программиста и</w:t>
-      </w:r>
-      <w:r>
-        <w:rPr>
-          <w:rFonts w:ascii="Times New Roman" w:eastAsia="Times New Roman" w:hAnsi="Times New Roman" w:cs="Times New Roman"/>
-          <w:color w:val="000000"/>
-          <w:sz w:val="28"/>
-          <w:szCs w:val="28"/>
-          <w:lang w:eastAsia="ru-RU"/>
-        </w:rPr>
-        <w:t xml:space="preserve"> </w:t>
-      </w:r>
-      <w:r>
-        <w:rPr>
-          <w:rFonts w:ascii="Times New Roman" w:eastAsia="Times New Roman" w:hAnsi="Times New Roman" w:cs="Times New Roman"/>
-          <w:color w:val="000000"/>
-          <w:sz w:val="28"/>
-          <w:szCs w:val="28"/>
-          <w:lang w:eastAsia="ru-RU"/>
-        </w:rPr>
-        <w:t>состояли из</w:t>
-      </w:r>
-      <w:r>
-        <w:rPr>
-          <w:rFonts w:ascii="Times New Roman" w:eastAsia="Times New Roman" w:hAnsi="Times New Roman" w:cs="Times New Roman"/>
-          <w:color w:val="000000"/>
-          <w:sz w:val="28"/>
-          <w:szCs w:val="28"/>
-          <w:lang w:eastAsia="ru-RU"/>
-        </w:rPr>
-        <w:t xml:space="preserve"> </w:t>
-      </w:r>
-      <w:r>
-        <w:rPr>
-          <w:rFonts w:ascii="Times New Roman" w:eastAsia="Times New Roman" w:hAnsi="Times New Roman" w:cs="Times New Roman"/>
-          <w:color w:val="000000"/>
-          <w:sz w:val="28"/>
-          <w:szCs w:val="28"/>
-          <w:lang w:eastAsia="ru-RU"/>
-        </w:rPr>
-        <w:t>следующих</w:t>
-      </w:r>
-      <w:r>
-        <w:rPr>
-          <w:rFonts w:ascii="Times New Roman" w:eastAsia="Times New Roman" w:hAnsi="Times New Roman" w:cs="Times New Roman"/>
-          <w:color w:val="000000"/>
-          <w:sz w:val="28"/>
-          <w:szCs w:val="28"/>
-          <w:lang w:eastAsia="ru-RU"/>
-        </w:rPr>
-        <w:t xml:space="preserve"> работ:</w:t>
+        <w:t>В перечень должностных обязанностей входили задачи, свойственные для операторов ЭВМ, системных администраторов, графических дизайнеров, а также техника-программиста и состояли из следующих работ:</w:t>
       </w:r>
     </w:p>
     <w:p>
@@ -2980,6 +3091,7 @@
         </w:rPr>
         <w:t xml:space="preserve">, предназначенная для создания приложений и программного обеспечения для платформ </w:t>
       </w:r>
+      <w:proofErr w:type="spellStart"/>
       <w:r>
         <w:rPr>
           <w:rFonts w:ascii="Times New Roman" w:eastAsia="Times New Roman" w:hAnsi="Times New Roman" w:cs="Times New Roman"/>
@@ -2990,6 +3102,7 @@
         </w:rPr>
         <w:t>iOS</w:t>
       </w:r>
+      <w:proofErr w:type="spellEnd"/>
       <w:r>
         <w:rPr>
           <w:rFonts w:ascii="Times New Roman" w:eastAsia="Times New Roman" w:hAnsi="Times New Roman" w:cs="Times New Roman"/>
@@ -3000,6 +3113,7 @@
         </w:rPr>
         <w:t xml:space="preserve">, </w:t>
       </w:r>
+      <w:proofErr w:type="spellStart"/>
       <w:r>
         <w:rPr>
           <w:rFonts w:ascii="Times New Roman" w:eastAsia="Times New Roman" w:hAnsi="Times New Roman" w:cs="Times New Roman"/>
@@ -3010,6 +3124,7 @@
         </w:rPr>
         <w:t>macOS</w:t>
       </w:r>
+      <w:proofErr w:type="spellEnd"/>
       <w:r>
         <w:rPr>
           <w:rFonts w:ascii="Times New Roman" w:eastAsia="Times New Roman" w:hAnsi="Times New Roman" w:cs="Times New Roman"/>
@@ -3248,6 +3363,31 @@
     </w:sectPr>
   </w:body>
 </w:document>
+</file>
+
+<file path=word/endnotes.xml><?xml version="1.0" encoding="utf-8"?>
+<w:endnotes xmlns:wpc="http://schemas.microsoft.com/office/word/2010/wordprocessingCanvas" xmlns:cx="http://schemas.microsoft.com/office/drawing/2014/chartex" xmlns:cx1="http://schemas.microsoft.com/office/drawing/2015/9/8/chartex" xmlns:cx2="http://schemas.microsoft.com/office/drawing/2015/10/21/chartex" xmlns:cx3="http://schemas.microsoft.com/office/drawing/2016/5/9/chartex" xmlns:cx4="http://schemas.microsoft.com/office/drawing/2016/5/10/chartex" xmlns:cx5="http://schemas.microsoft.com/office/drawing/2016/5/11/chartex" xmlns:cx6="http://schemas.microsoft.com/office/drawing/2016/5/12/chartex" xmlns:cx7="http://schemas.microsoft.com/office/drawing/2016/5/13/chartex" xmlns:cx8="http://schemas.microsoft.com/office/drawing/2016/5/14/chartex" xmlns:mc="http://schemas.openxmlformats.org/markup-compatibility/2006" xmlns:aink="http://schemas.microsoft.com/office/drawing/2016/ink" xmlns:am3d="http://schemas.microsoft.com/office/drawing/2017/model3d" xmlns:o="urn:schemas-microsoft-com:office:office" xmlns:r="http://schemas.openxmlformats.org/officeDocument/2006/relationships" xmlns:m="http://schemas.openxmlformats.org/officeDocument/2006/math" xmlns:v="urn:schemas-microsoft-com:vml" xmlns:wp14="http://schemas.microsoft.com/office/word/2010/wordprocessingDrawing" xmlns:wp="http://schemas.openxmlformats.org/drawingml/2006/wordprocessingDrawing" xmlns:w10="urn:schemas-microsoft-com:office:word" xmlns:w="http://schemas.openxmlformats.org/wordprocessingml/2006/main" xmlns:w14="http://schemas.microsoft.com/office/word/2010/wordml" xmlns:w15="http://schemas.microsoft.com/office/word/2012/wordml" xmlns:w16cex="http://schemas.microsoft.com/office/word/2018/wordml/cex" xmlns:w16cid="http://schemas.microsoft.com/office/word/2016/wordml/cid" xmlns:w16="http://schemas.microsoft.com/office/word/2018/wordml" xmlns:w16sdtdh="http://schemas.microsoft.com/office/word/2020/wordml/sdtdatahash" xmlns:w16se="http://schemas.microsoft.com/office/word/2015/wordml/symex" xmlns:wpg="http://schemas.microsoft.com/office/word/2010/wordprocessingGroup" xmlns:wpi="http://schemas.microsoft.com/office/word/2010/wordprocessingInk" xmlns:wne="http://schemas.microsoft.com/office/word/2006/wordml" xmlns:wps="http://schemas.microsoft.com/office/word/2010/wordprocessingShape" mc:Ignorable="w14 w15 w16se w16cid w16 w16cex w16sdtdh wp14">
+  <w:endnote w:type="separator" w:id="-1">
+    <w:p>
+      <w:pPr>
+        <w:spacing w:after="0" w:line="240" w:lineRule="auto"/>
+      </w:pPr>
+      <w:r>
+        <w:separator/>
+      </w:r>
+    </w:p>
+  </w:endnote>
+  <w:endnote w:type="continuationSeparator" w:id="0">
+    <w:p>
+      <w:pPr>
+        <w:spacing w:after="0" w:line="240" w:lineRule="auto"/>
+      </w:pPr>
+      <w:r>
+        <w:continuationSeparator/>
+      </w:r>
+    </w:p>
+  </w:endnote>
+</w:endnotes>
 </file>
 
 <file path=word/footer1.xml><?xml version="1.0" encoding="utf-8"?>
@@ -3291,6 +3431,31 @@
     </w:pPr>
   </w:p>
 </w:ftr>
+</file>
+
+<file path=word/footnotes.xml><?xml version="1.0" encoding="utf-8"?>
+<w:footnotes xmlns:wpc="http://schemas.microsoft.com/office/word/2010/wordprocessingCanvas" xmlns:cx="http://schemas.microsoft.com/office/drawing/2014/chartex" xmlns:cx1="http://schemas.microsoft.com/office/drawing/2015/9/8/chartex" xmlns:cx2="http://schemas.microsoft.com/office/drawing/2015/10/21/chartex" xmlns:cx3="http://schemas.microsoft.com/office/drawing/2016/5/9/chartex" xmlns:cx4="http://schemas.microsoft.com/office/drawing/2016/5/10/chartex" xmlns:cx5="http://schemas.microsoft.com/office/drawing/2016/5/11/chartex" xmlns:cx6="http://schemas.microsoft.com/office/drawing/2016/5/12/chartex" xmlns:cx7="http://schemas.microsoft.com/office/drawing/2016/5/13/chartex" xmlns:cx8="http://schemas.microsoft.com/office/drawing/2016/5/14/chartex" xmlns:mc="http://schemas.openxmlformats.org/markup-compatibility/2006" xmlns:aink="http://schemas.microsoft.com/office/drawing/2016/ink" xmlns:am3d="http://schemas.microsoft.com/office/drawing/2017/model3d" xmlns:o="urn:schemas-microsoft-com:office:office" xmlns:r="http://schemas.openxmlformats.org/officeDocument/2006/relationships" xmlns:m="http://schemas.openxmlformats.org/officeDocument/2006/math" xmlns:v="urn:schemas-microsoft-com:vml" xmlns:wp14="http://schemas.microsoft.com/office/word/2010/wordprocessingDrawing" xmlns:wp="http://schemas.openxmlformats.org/drawingml/2006/wordprocessingDrawing" xmlns:w10="urn:schemas-microsoft-com:office:word" xmlns:w="http://schemas.openxmlformats.org/wordprocessingml/2006/main" xmlns:w14="http://schemas.microsoft.com/office/word/2010/wordml" xmlns:w15="http://schemas.microsoft.com/office/word/2012/wordml" xmlns:w16cex="http://schemas.microsoft.com/office/word/2018/wordml/cex" xmlns:w16cid="http://schemas.microsoft.com/office/word/2016/wordml/cid" xmlns:w16="http://schemas.microsoft.com/office/word/2018/wordml" xmlns:w16sdtdh="http://schemas.microsoft.com/office/word/2020/wordml/sdtdatahash" xmlns:w16se="http://schemas.microsoft.com/office/word/2015/wordml/symex" xmlns:wpg="http://schemas.microsoft.com/office/word/2010/wordprocessingGroup" xmlns:wpi="http://schemas.microsoft.com/office/word/2010/wordprocessingInk" xmlns:wne="http://schemas.microsoft.com/office/word/2006/wordml" xmlns:wps="http://schemas.microsoft.com/office/word/2010/wordprocessingShape" mc:Ignorable="w14 w15 w16se w16cid w16 w16cex w16sdtdh wp14">
+  <w:footnote w:type="separator" w:id="-1">
+    <w:p>
+      <w:pPr>
+        <w:spacing w:after="0" w:line="240" w:lineRule="auto"/>
+      </w:pPr>
+      <w:r>
+        <w:separator/>
+      </w:r>
+    </w:p>
+  </w:footnote>
+  <w:footnote w:type="continuationSeparator" w:id="0">
+    <w:p>
+      <w:pPr>
+        <w:spacing w:after="0" w:line="240" w:lineRule="auto"/>
+      </w:pPr>
+      <w:r>
+        <w:continuationSeparator/>
+      </w:r>
+    </w:p>
+  </w:footnote>
+</w:footnotes>
 </file>
 
 <file path=word/numbering.xml><?xml version="1.0" encoding="utf-8"?>

</xml_diff>